<commit_message>
Corrections problèmes globals, suppression fichier offline
Corrections de certain problèmes de watch ainsi que l'ajout de la
possibilité de supprimer des fichiers dans le répertoire de destination
lorsque le watcher ou l'application central n'était pas en exécution.
Correction et fin de l'implémentation des boutons play et pauses pour
les watchers.
</commit_message>
<xml_diff>
--- a/Rapport.docx
+++ b/Rapport.docx
@@ -120,7 +120,7 @@
             <w:rPr>
               <w:rFonts w:eastAsiaTheme="minorEastAsia"/>
               <w:noProof/>
-              <w:lang w:eastAsia="fr-CA"/>
+              <w:lang w:val="en-CA" w:eastAsia="en-CA"/>
             </w:rPr>
           </w:pPr>
           <w:r>
@@ -135,7 +135,7 @@
           <w:r>
             <w:fldChar w:fldCharType="separate"/>
           </w:r>
-          <w:hyperlink w:anchor="_Toc479251029" w:history="1">
+          <w:hyperlink w:anchor="_Toc479543875" w:history="1">
             <w:r>
               <w:rPr>
                 <w:rStyle w:val="Hyperlink"/>
@@ -162,7 +162,7 @@
                 <w:noProof/>
                 <w:webHidden/>
               </w:rPr>
-              <w:instrText xml:space="preserve"> PAGEREF _Toc479251029 \h </w:instrText>
+              <w:instrText xml:space="preserve"> PAGEREF _Toc479543875 \h </w:instrText>
             </w:r>
             <w:r>
               <w:rPr>
@@ -202,10 +202,10 @@
             <w:rPr>
               <w:rFonts w:eastAsiaTheme="minorEastAsia"/>
               <w:noProof/>
-              <w:lang w:eastAsia="fr-CA"/>
+              <w:lang w:val="en-CA" w:eastAsia="en-CA"/>
             </w:rPr>
           </w:pPr>
-          <w:hyperlink w:anchor="_Toc479251030" w:history="1">
+          <w:hyperlink w:anchor="_Toc479543876" w:history="1">
             <w:r>
               <w:rPr>
                 <w:rStyle w:val="Hyperlink"/>
@@ -232,7 +232,7 @@
                 <w:noProof/>
                 <w:webHidden/>
               </w:rPr>
-              <w:instrText xml:space="preserve"> PAGEREF _Toc479251030 \h </w:instrText>
+              <w:instrText xml:space="preserve"> PAGEREF _Toc479543876 \h </w:instrText>
             </w:r>
             <w:r>
               <w:rPr>
@@ -272,10 +272,10 @@
             <w:rPr>
               <w:rFonts w:eastAsiaTheme="minorEastAsia"/>
               <w:noProof/>
-              <w:lang w:eastAsia="fr-CA"/>
+              <w:lang w:val="en-CA" w:eastAsia="en-CA"/>
             </w:rPr>
           </w:pPr>
-          <w:hyperlink w:anchor="_Toc479251031" w:history="1">
+          <w:hyperlink w:anchor="_Toc479543877" w:history="1">
             <w:r>
               <w:rPr>
                 <w:rStyle w:val="Hyperlink"/>
@@ -302,7 +302,7 @@
                 <w:noProof/>
                 <w:webHidden/>
               </w:rPr>
-              <w:instrText xml:space="preserve"> PAGEREF _Toc479251031 \h </w:instrText>
+              <w:instrText xml:space="preserve"> PAGEREF _Toc479543877 \h </w:instrText>
             </w:r>
             <w:r>
               <w:rPr>
@@ -342,10 +342,10 @@
             <w:rPr>
               <w:rFonts w:eastAsiaTheme="minorEastAsia"/>
               <w:noProof/>
-              <w:lang w:eastAsia="fr-CA"/>
+              <w:lang w:val="en-CA" w:eastAsia="en-CA"/>
             </w:rPr>
           </w:pPr>
-          <w:hyperlink w:anchor="_Toc479251032" w:history="1">
+          <w:hyperlink w:anchor="_Toc479543878" w:history="1">
             <w:r>
               <w:rPr>
                 <w:rStyle w:val="Hyperlink"/>
@@ -372,7 +372,7 @@
                 <w:noProof/>
                 <w:webHidden/>
               </w:rPr>
-              <w:instrText xml:space="preserve"> PAGEREF _Toc479251032 \h </w:instrText>
+              <w:instrText xml:space="preserve"> PAGEREF _Toc479543878 \h </w:instrText>
             </w:r>
             <w:r>
               <w:rPr>
@@ -412,10 +412,10 @@
             <w:rPr>
               <w:rFonts w:eastAsiaTheme="minorEastAsia"/>
               <w:noProof/>
-              <w:lang w:eastAsia="fr-CA"/>
+              <w:lang w:val="en-CA" w:eastAsia="en-CA"/>
             </w:rPr>
           </w:pPr>
-          <w:hyperlink w:anchor="_Toc479251033" w:history="1">
+          <w:hyperlink w:anchor="_Toc479543879" w:history="1">
             <w:r>
               <w:rPr>
                 <w:rStyle w:val="Hyperlink"/>
@@ -442,7 +442,7 @@
                 <w:noProof/>
                 <w:webHidden/>
               </w:rPr>
-              <w:instrText xml:space="preserve"> PAGEREF _Toc479251033 \h </w:instrText>
+              <w:instrText xml:space="preserve"> PAGEREF _Toc479543879 \h </w:instrText>
             </w:r>
             <w:r>
               <w:rPr>
@@ -482,10 +482,10 @@
             <w:rPr>
               <w:rFonts w:eastAsiaTheme="minorEastAsia"/>
               <w:noProof/>
-              <w:lang w:eastAsia="fr-CA"/>
+              <w:lang w:val="en-CA" w:eastAsia="en-CA"/>
             </w:rPr>
           </w:pPr>
-          <w:hyperlink w:anchor="_Toc479251034" w:history="1">
+          <w:hyperlink w:anchor="_Toc479543880" w:history="1">
             <w:r>
               <w:rPr>
                 <w:rStyle w:val="Hyperlink"/>
@@ -512,7 +512,7 @@
                 <w:noProof/>
                 <w:webHidden/>
               </w:rPr>
-              <w:instrText xml:space="preserve"> PAGEREF _Toc479251034 \h </w:instrText>
+              <w:instrText xml:space="preserve"> PAGEREF _Toc479543880 \h </w:instrText>
             </w:r>
             <w:r>
               <w:rPr>
@@ -552,10 +552,10 @@
             <w:rPr>
               <w:rFonts w:eastAsiaTheme="minorEastAsia"/>
               <w:noProof/>
-              <w:lang w:eastAsia="fr-CA"/>
+              <w:lang w:val="en-CA" w:eastAsia="en-CA"/>
             </w:rPr>
           </w:pPr>
-          <w:hyperlink w:anchor="_Toc479251035" w:history="1">
+          <w:hyperlink w:anchor="_Toc479543881" w:history="1">
             <w:r>
               <w:rPr>
                 <w:rStyle w:val="Hyperlink"/>
@@ -582,7 +582,7 @@
                 <w:noProof/>
                 <w:webHidden/>
               </w:rPr>
-              <w:instrText xml:space="preserve"> PAGEREF _Toc479251035 \h </w:instrText>
+              <w:instrText xml:space="preserve"> PAGEREF _Toc479543881 \h </w:instrText>
             </w:r>
             <w:r>
               <w:rPr>
@@ -622,10 +622,10 @@
             <w:rPr>
               <w:rFonts w:eastAsiaTheme="minorEastAsia"/>
               <w:noProof/>
-              <w:lang w:eastAsia="fr-CA"/>
+              <w:lang w:val="en-CA" w:eastAsia="en-CA"/>
             </w:rPr>
           </w:pPr>
-          <w:hyperlink w:anchor="_Toc479251036" w:history="1">
+          <w:hyperlink w:anchor="_Toc479543882" w:history="1">
             <w:r>
               <w:rPr>
                 <w:rStyle w:val="Hyperlink"/>
@@ -652,7 +652,7 @@
                 <w:noProof/>
                 <w:webHidden/>
               </w:rPr>
-              <w:instrText xml:space="preserve"> PAGEREF _Toc479251036 \h </w:instrText>
+              <w:instrText xml:space="preserve"> PAGEREF _Toc479543882 \h </w:instrText>
             </w:r>
             <w:r>
               <w:rPr>
@@ -692,10 +692,10 @@
             <w:rPr>
               <w:rFonts w:eastAsiaTheme="minorEastAsia"/>
               <w:noProof/>
-              <w:lang w:eastAsia="fr-CA"/>
+              <w:lang w:val="en-CA" w:eastAsia="en-CA"/>
             </w:rPr>
           </w:pPr>
-          <w:hyperlink w:anchor="_Toc479251037" w:history="1">
+          <w:hyperlink w:anchor="_Toc479543883" w:history="1">
             <w:r>
               <w:rPr>
                 <w:rStyle w:val="Hyperlink"/>
@@ -722,7 +722,7 @@
                 <w:noProof/>
                 <w:webHidden/>
               </w:rPr>
-              <w:instrText xml:space="preserve"> PAGEREF _Toc479251037 \h </w:instrText>
+              <w:instrText xml:space="preserve"> PAGEREF _Toc479543883 \h </w:instrText>
             </w:r>
             <w:r>
               <w:rPr>
@@ -762,10 +762,10 @@
             <w:rPr>
               <w:rFonts w:eastAsiaTheme="minorEastAsia"/>
               <w:noProof/>
-              <w:lang w:eastAsia="fr-CA"/>
+              <w:lang w:val="en-CA" w:eastAsia="en-CA"/>
             </w:rPr>
           </w:pPr>
-          <w:hyperlink w:anchor="_Toc479251038" w:history="1">
+          <w:hyperlink w:anchor="_Toc479543884" w:history="1">
             <w:r>
               <w:rPr>
                 <w:rStyle w:val="Hyperlink"/>
@@ -792,7 +792,7 @@
                 <w:noProof/>
                 <w:webHidden/>
               </w:rPr>
-              <w:instrText xml:space="preserve"> PAGEREF _Toc479251038 \h </w:instrText>
+              <w:instrText xml:space="preserve"> PAGEREF _Toc479543884 \h </w:instrText>
             </w:r>
             <w:r>
               <w:rPr>
@@ -812,7 +812,7 @@
                 <w:noProof/>
                 <w:webHidden/>
               </w:rPr>
-              <w:t>4</w:t>
+              <w:t>5</w:t>
             </w:r>
             <w:r>
               <w:rPr>
@@ -832,10 +832,10 @@
             <w:rPr>
               <w:rFonts w:eastAsiaTheme="minorEastAsia"/>
               <w:noProof/>
-              <w:lang w:eastAsia="fr-CA"/>
+              <w:lang w:val="en-CA" w:eastAsia="en-CA"/>
             </w:rPr>
           </w:pPr>
-          <w:hyperlink w:anchor="_Toc479251039" w:history="1">
+          <w:hyperlink w:anchor="_Toc479543885" w:history="1">
             <w:r>
               <w:rPr>
                 <w:rStyle w:val="Hyperlink"/>
@@ -862,7 +862,7 @@
                 <w:noProof/>
                 <w:webHidden/>
               </w:rPr>
-              <w:instrText xml:space="preserve"> PAGEREF _Toc479251039 \h </w:instrText>
+              <w:instrText xml:space="preserve"> PAGEREF _Toc479543885 \h </w:instrText>
             </w:r>
             <w:r>
               <w:rPr>
@@ -882,7 +882,7 @@
                 <w:noProof/>
                 <w:webHidden/>
               </w:rPr>
-              <w:t>4</w:t>
+              <w:t>5</w:t>
             </w:r>
             <w:r>
               <w:rPr>
@@ -902,10 +902,10 @@
             <w:rPr>
               <w:rFonts w:eastAsiaTheme="minorEastAsia"/>
               <w:noProof/>
-              <w:lang w:eastAsia="fr-CA"/>
+              <w:lang w:val="en-CA" w:eastAsia="en-CA"/>
             </w:rPr>
           </w:pPr>
-          <w:hyperlink w:anchor="_Toc479251040" w:history="1">
+          <w:hyperlink w:anchor="_Toc479543886" w:history="1">
             <w:r>
               <w:rPr>
                 <w:rStyle w:val="Hyperlink"/>
@@ -932,7 +932,7 @@
                 <w:noProof/>
                 <w:webHidden/>
               </w:rPr>
-              <w:instrText xml:space="preserve"> PAGEREF _Toc479251040 \h </w:instrText>
+              <w:instrText xml:space="preserve"> PAGEREF _Toc479543886 \h </w:instrText>
             </w:r>
             <w:r>
               <w:rPr>
@@ -952,7 +952,7 @@
                 <w:noProof/>
                 <w:webHidden/>
               </w:rPr>
-              <w:t>4</w:t>
+              <w:t>5</w:t>
             </w:r>
             <w:r>
               <w:rPr>
@@ -972,10 +972,10 @@
             <w:rPr>
               <w:rFonts w:eastAsiaTheme="minorEastAsia"/>
               <w:noProof/>
-              <w:lang w:eastAsia="fr-CA"/>
+              <w:lang w:val="en-CA" w:eastAsia="en-CA"/>
             </w:rPr>
           </w:pPr>
-          <w:hyperlink w:anchor="_Toc479251041" w:history="1">
+          <w:hyperlink w:anchor="_Toc479543887" w:history="1">
             <w:r>
               <w:rPr>
                 <w:rStyle w:val="Hyperlink"/>
@@ -1002,7 +1002,7 @@
                 <w:noProof/>
                 <w:webHidden/>
               </w:rPr>
-              <w:instrText xml:space="preserve"> PAGEREF _Toc479251041 \h </w:instrText>
+              <w:instrText xml:space="preserve"> PAGEREF _Toc479543887 \h </w:instrText>
             </w:r>
             <w:r>
               <w:rPr>
@@ -1069,13 +1069,14 @@
       <w:pPr>
         <w:pStyle w:val="Heading1"/>
       </w:pPr>
-      <w:bookmarkStart w:id="0" w:name="_Toc479251029"/>
+      <w:bookmarkStart w:id="0" w:name="_Toc479543875"/>
       <w:r>
         <w:lastRenderedPageBreak/>
         <w:t>Introduction</w:t>
       </w:r>
       <w:bookmarkEnd w:id="0"/>
     </w:p>
+    <w:p/>
     <w:p>
       <w:r>
         <w:t xml:space="preserve">Ce document a pour but de décrire le déroulement du développement du projet de sauvegarde automatisé d’un répertoire en </w:t>
@@ -1112,25 +1113,23 @@
         <w:t>tente</w:t>
       </w:r>
       <w:r>
-        <w:t xml:space="preserve"> d’accomplir. Par la suite, il y aura une description complète du fonctionnement de l’application permettant de comprendre ce que le programme fait et tente d’accomplir. Pour finir, il y aura une analyse des pours et contres de l’utilisation du </w:t>
-      </w:r>
-      <w:r>
-        <w:t>parallélisme</w:t>
-      </w:r>
-      <w:r>
-        <w:t xml:space="preserve"> dans une application de sauvegarde automatisé.</w:t>
+        <w:t xml:space="preserve"> d’accomplir. Par la suite, il y aura une description complète du fonctionnement de l’application permettant de comprendre ce que le programme fait et tente d’accomplir. Pour finir, il y aura une analyse des </w:t>
+      </w:r>
+      <w:r>
+        <w:t>de l’avantage d’utiliser le parallélisme dans ce genre d’utilisation et les désavantages que ça peut apporter.</w:t>
       </w:r>
     </w:p>
     <w:p>
       <w:pPr>
         <w:pStyle w:val="Heading1"/>
       </w:pPr>
-      <w:bookmarkStart w:id="1" w:name="_Toc479251030"/>
+      <w:bookmarkStart w:id="1" w:name="_Toc479543876"/>
       <w:r>
         <w:t>But du projet</w:t>
       </w:r>
       <w:bookmarkEnd w:id="1"/>
     </w:p>
+    <w:p/>
     <w:p>
       <w:r>
         <w:t xml:space="preserve">Le projet a pour premier but d’accélérer le traitement de copie de fichiers pour effectuer une sauvegarde </w:t>
@@ -1185,14 +1184,17 @@
         <w:t>doit</w:t>
       </w:r>
       <w:r>
-        <w:t xml:space="preserve"> être indépendant et détaché du programme principal.</w:t>
+        <w:t xml:space="preserve"> être indépendant </w:t>
+      </w:r>
+      <w:r>
+        <w:t>du programme principal.</w:t>
       </w:r>
     </w:p>
     <w:p>
       <w:pPr>
         <w:pStyle w:val="Heading1"/>
       </w:pPr>
-      <w:bookmarkStart w:id="2" w:name="_Toc479251031"/>
+      <w:bookmarkStart w:id="2" w:name="_Toc479543877"/>
       <w:r>
         <w:t>Fonctionnement du projet</w:t>
       </w:r>
@@ -1203,7 +1205,7 @@
       <w:pPr>
         <w:pStyle w:val="Heading2"/>
       </w:pPr>
-      <w:bookmarkStart w:id="3" w:name="_Toc479251032"/>
+      <w:bookmarkStart w:id="3" w:name="_Toc479543878"/>
       <w:r>
         <w:t>Spécifications</w:t>
       </w:r>
@@ -1217,11 +1219,17 @@
         <w:t>des threads attachés</w:t>
       </w:r>
       <w:r>
-        <w:t xml:space="preserve"> au programme principal pour garder un certain contrôle sur ceux-ci. </w:t>
-      </w:r>
-    </w:p>
-    <w:p>
-      <w:r>
+        <w:t xml:space="preserve"> au programme principal pour garder u</w:t>
+      </w:r>
+      <w:r>
+        <w:t>n certain contrôle sur ceux-ci sans qu’ils bloquent et limite le bon fonctionnement de l’application principal.</w:t>
+      </w:r>
+      <w:bookmarkStart w:id="4" w:name="_GoBack"/>
+      <w:bookmarkEnd w:id="4"/>
+    </w:p>
+    <w:p>
+      <w:r>
+        <w:lastRenderedPageBreak/>
         <w:t>La technologie utilisée</w:t>
       </w:r>
       <w:r>
@@ -1234,14 +1242,12 @@
         <w:t xml:space="preserve"> » (écoute) sur le dossier source d’une sauvegarde est l’outil </w:t>
       </w:r>
       <w:hyperlink r:id="rId9" w:history="1">
-        <w:proofErr w:type="spellStart"/>
         <w:r>
           <w:rPr>
             <w:rStyle w:val="Hyperlink"/>
           </w:rPr>
           <w:t>FileSystemWatcher</w:t>
         </w:r>
-        <w:proofErr w:type="spellEnd"/>
       </w:hyperlink>
       <w:r>
         <w:rPr>
@@ -1268,11 +1274,7 @@
         <w:t>en utilisant un appel API du système d’exploitation.</w:t>
       </w:r>
       <w:r>
-        <w:t xml:space="preserve"> Ce qui permet de faciliter toute </w:t>
-      </w:r>
-      <w:r>
-        <w:lastRenderedPageBreak/>
-        <w:t xml:space="preserve">la gestion de changement qui est moins lourd qu’un programme qui va chercher dans un intervalle la liste de tous les fichiers d’un </w:t>
+        <w:t xml:space="preserve"> Ce qui permet de faciliter toute la gestion de changement qui est moins lourd qu’un programme qui va chercher dans un intervalle la liste de tous les fichiers d’un </w:t>
       </w:r>
       <w:r>
         <w:t>répertoire</w:t>
@@ -1285,21 +1287,21 @@
       <w:pPr>
         <w:pStyle w:val="Heading2"/>
       </w:pPr>
-      <w:bookmarkStart w:id="4" w:name="_Toc479251033"/>
+      <w:bookmarkStart w:id="5" w:name="_Toc479543879"/>
       <w:r>
         <w:t>Démarrage de l’application</w:t>
       </w:r>
-      <w:bookmarkEnd w:id="4"/>
+      <w:bookmarkEnd w:id="5"/>
     </w:p>
     <w:p>
       <w:pPr>
         <w:pStyle w:val="Heading3"/>
       </w:pPr>
-      <w:bookmarkStart w:id="5" w:name="_Toc479251034"/>
+      <w:bookmarkStart w:id="6" w:name="_Toc479543880"/>
       <w:r>
         <w:t>Initialisation du programme</w:t>
       </w:r>
-      <w:bookmarkEnd w:id="5"/>
+      <w:bookmarkEnd w:id="6"/>
     </w:p>
     <w:p>
       <w:r>
@@ -1312,12 +1314,7 @@
         <w:t>sauvegardes</w:t>
       </w:r>
       <w:r>
-        <w:t xml:space="preserve"> déjà ajouté au programme. Par la suite, le programme alloue en mémoire chacune des configurations de sauvegarde et la</w:t>
-      </w:r>
-      <w:bookmarkStart w:id="6" w:name="_GoBack"/>
-      <w:bookmarkEnd w:id="6"/>
-      <w:r>
-        <w:t>nce l’exécution de chacune des sauvegardes.</w:t>
+        <w:t xml:space="preserve"> déjà ajouté au programme. Par la suite, le programme alloue en mémoire chacune des configurations de sauvegarde et lance l’exécution de chacune des sauvegardes.</w:t>
       </w:r>
       <w:r>
         <w:t xml:space="preserve"> Le lancement se fait en</w:t>
@@ -1353,7 +1350,7 @@
       <w:pPr>
         <w:pStyle w:val="Heading3"/>
       </w:pPr>
-      <w:bookmarkStart w:id="7" w:name="_Toc479251035"/>
+      <w:bookmarkStart w:id="7" w:name="_Toc479543881"/>
       <w:r>
         <w:t>Reprise</w:t>
       </w:r>
@@ -1411,27 +1408,19 @@
       <w:r>
         <w:t xml:space="preserve">, modifié ou modifié. </w:t>
       </w:r>
-      <w:commentRangeStart w:id="8"/>
-      <w:r>
-        <w:t>Le programme ne gère pas la suppression de fichier.</w:t>
-      </w:r>
-      <w:commentRangeEnd w:id="8"/>
-      <w:r>
-        <w:rPr>
-          <w:rStyle w:val="CommentReference"/>
-        </w:rPr>
-        <w:commentReference w:id="8"/>
+      <w:r>
+        <w:t>Le programme gère même les fichiers supprimé en faisant la vérification du dossier de destination pour voir les fichiers qui ne sont plus existant dans le dossier source.</w:t>
       </w:r>
     </w:p>
     <w:p>
       <w:pPr>
         <w:pStyle w:val="Heading2"/>
       </w:pPr>
-      <w:bookmarkStart w:id="9" w:name="_Toc479251036"/>
+      <w:bookmarkStart w:id="8" w:name="_Toc479543882"/>
       <w:r>
         <w:t>Nouvelle sauvegarde</w:t>
       </w:r>
-      <w:bookmarkEnd w:id="9"/>
+      <w:bookmarkEnd w:id="8"/>
     </w:p>
     <w:p>
       <w:r>
@@ -1454,36 +1443,40 @@
       <w:pPr>
         <w:pStyle w:val="Heading2"/>
       </w:pPr>
-      <w:bookmarkStart w:id="10" w:name="_Toc479251037"/>
+      <w:bookmarkStart w:id="9" w:name="_Toc479543883"/>
       <w:r>
         <w:t>Suppression sauvegarde</w:t>
       </w:r>
-      <w:bookmarkEnd w:id="10"/>
-    </w:p>
-    <w:p>
-      <w:r>
-        <w:t xml:space="preserve">La suppression de sauvegarde permet simplement de supprimer la sauvegarde du fichier de configuration. Cette étape permet aussi de désactiver normalement le watcher et arrêter le thread de traitement du watcher. </w:t>
+      <w:bookmarkEnd w:id="9"/>
+    </w:p>
+    <w:p>
+      <w:r>
+        <w:t>La suppression de sauvegarde permet simplement de supprimer la sauvegarde du fichier de configuration. Cette étape permet aussi de désactiver normalement le watcher et arrêter le t</w:t>
+      </w:r>
+      <w:r>
+        <w:t>hread de traitement du watcher.</w:t>
       </w:r>
     </w:p>
     <w:p>
       <w:pPr>
         <w:pStyle w:val="Heading2"/>
       </w:pPr>
-      <w:bookmarkStart w:id="11" w:name="_Toc479251038"/>
-      <w:r>
+      <w:bookmarkStart w:id="10" w:name="_Toc479543884"/>
+      <w:r>
+        <w:lastRenderedPageBreak/>
         <w:t>Exécution d’une sauvegarde</w:t>
       </w:r>
-      <w:bookmarkEnd w:id="11"/>
+      <w:bookmarkEnd w:id="10"/>
     </w:p>
     <w:p>
       <w:pPr>
         <w:pStyle w:val="Heading3"/>
       </w:pPr>
-      <w:bookmarkStart w:id="12" w:name="_Toc479251039"/>
+      <w:bookmarkStart w:id="11" w:name="_Toc479543885"/>
       <w:r>
         <w:t>Analyse dossier</w:t>
       </w:r>
-      <w:bookmarkEnd w:id="12"/>
+      <w:bookmarkEnd w:id="11"/>
     </w:p>
     <w:p>
       <w:r>
@@ -1502,32 +1495,24 @@
         <w:t>changements à</w:t>
       </w:r>
       <w:r>
-        <w:t xml:space="preserve"> un fichier à </w:t>
-      </w:r>
-      <w:commentRangeStart w:id="13"/>
-      <w:r>
-        <w:t xml:space="preserve">l’exception des sous répertoires. </w:t>
-      </w:r>
-      <w:commentRangeEnd w:id="13"/>
-      <w:r>
-        <w:rPr>
-          <w:rStyle w:val="CommentReference"/>
-        </w:rPr>
-        <w:commentReference w:id="13"/>
+        <w:t xml:space="preserve"> un fichier à l’exception </w:t>
+      </w:r>
+      <w:r>
+        <w:t>des sous répertoires du dossier source pour ajouter une couche de simplicité et de diminution de chance d’erreurs dans le cadre de ce projet.</w:t>
       </w:r>
     </w:p>
     <w:p>
       <w:pPr>
         <w:pStyle w:val="Heading3"/>
       </w:pPr>
-      <w:bookmarkStart w:id="14" w:name="_Toc479251040"/>
+      <w:bookmarkStart w:id="12" w:name="_Toc479543886"/>
       <w:r>
         <w:t>Exécution</w:t>
       </w:r>
       <w:r>
         <w:t xml:space="preserve"> sur changement</w:t>
       </w:r>
-      <w:bookmarkEnd w:id="14"/>
+      <w:bookmarkEnd w:id="12"/>
     </w:p>
     <w:p>
       <w:r>
@@ -1537,11 +1522,7 @@
         <w:t xml:space="preserve"> traitements nécessaires à</w:t>
       </w:r>
       <w:r>
-        <w:t xml:space="preserve"> une certaine modification du contenu </w:t>
-      </w:r>
-      <w:r>
-        <w:lastRenderedPageBreak/>
-        <w:t>du répertoire source. Chaque thread se termine lorsque le traitement est terminé ou lorsque le nombre d’</w:t>
+        <w:t xml:space="preserve"> une certaine modification du contenu du répertoire source. Chaque thread se termine lorsque le traitement est terminé ou lorsque le nombre d’</w:t>
       </w:r>
       <w:r>
         <w:t>essai</w:t>
@@ -1554,11 +1535,11 @@
       <w:pPr>
         <w:pStyle w:val="Heading1"/>
       </w:pPr>
-      <w:bookmarkStart w:id="15" w:name="_Toc479251041"/>
+      <w:bookmarkStart w:id="13" w:name="_Toc479543887"/>
       <w:r>
         <w:t>Conclusion</w:t>
       </w:r>
-      <w:bookmarkEnd w:id="15"/>
+      <w:bookmarkEnd w:id="13"/>
     </w:p>
     <w:p/>
     <w:p>
@@ -1628,50 +1609,6 @@
     </w:sectPr>
   </w:body>
 </w:document>
-</file>
-
-<file path=word/comments.xml><?xml version="1.0" encoding="utf-8"?>
-<w:comments xmlns:wpc="http://schemas.microsoft.com/office/word/2010/wordprocessingCanvas" xmlns:cx="http://schemas.microsoft.com/office/drawing/2014/chartex" xmlns:cx1="http://schemas.microsoft.com/office/drawing/2015/9/8/chartex" xmlns:cx2="http://schemas.microsoft.com/office/drawing/2015/10/21/chartex" xmlns:cx3="http://schemas.microsoft.com/office/drawing/2016/5/9/chartex" xmlns:cx4="http://schemas.microsoft.com/office/drawing/2016/5/10/chartex" xmlns:cx5="http://schemas.microsoft.com/office/drawing/2016/5/11/chartex" xmlns:cx6="http://schemas.microsoft.com/office/drawing/2016/5/12/chartex" xmlns:cx7="http://schemas.microsoft.com/office/drawing/2016/5/13/chartex" xmlns:cx8="http://schemas.microsoft.com/office/drawing/2016/5/14/chartex" xmlns:mc="http://schemas.openxmlformats.org/markup-compatibility/2006" xmlns:o="urn:schemas-microsoft-com:office:office" xmlns:r="http://schemas.openxmlformats.org/officeDocument/2006/relationships" xmlns:m="http://schemas.openxmlformats.org/officeDocument/2006/math" xmlns:v="urn:schemas-microsoft-com:vml" xmlns:wp14="http://schemas.microsoft.com/office/word/2010/wordprocessingDrawing" xmlns:wp="http://schemas.openxmlformats.org/drawingml/2006/wordprocessingDrawing" xmlns:w10="urn:schemas-microsoft-com:office:word" xmlns:w="http://schemas.openxmlformats.org/wordprocessingml/2006/main" xmlns:w14="http://schemas.microsoft.com/office/word/2010/wordml" xmlns:w15="http://schemas.microsoft.com/office/word/2012/wordml" xmlns:w16se="http://schemas.microsoft.com/office/word/2015/wordml/symex" xmlns:wpg="http://schemas.microsoft.com/office/word/2010/wordprocessingGroup" xmlns:wpi="http://schemas.microsoft.com/office/word/2010/wordprocessingInk" xmlns:wne="http://schemas.microsoft.com/office/word/2006/wordml" xmlns:wps="http://schemas.microsoft.com/office/word/2010/wordprocessingShape" mc:Ignorable="w14 w15 w16se wp14">
-  <w:comment w:id="8" w:author="Vincent Desrosiers" w:date="2017-04-05T21:17:00Z" w:initials="VD">
-    <w:p>
-      <w:pPr>
-        <w:pStyle w:val="CommentText"/>
-      </w:pPr>
-      <w:r>
-        <w:rPr>
-          <w:rStyle w:val="CommentReference"/>
-        </w:rPr>
-        <w:annotationRef/>
-      </w:r>
-      <w:r>
-        <w:t>À voir avant la remise</w:t>
-      </w:r>
-    </w:p>
-  </w:comment>
-  <w:comment w:id="13" w:author="Vincent Desrosiers" w:date="2017-04-06T13:43:00Z" w:initials="VD">
-    <w:p>
-      <w:pPr>
-        <w:pStyle w:val="CommentText"/>
-      </w:pPr>
-      <w:r>
-        <w:rPr>
-          <w:rStyle w:val="CommentReference"/>
-        </w:rPr>
-        <w:annotationRef/>
-      </w:r>
-      <w:r>
-        <w:t>Voir avant remise</w:t>
-      </w:r>
-    </w:p>
-  </w:comment>
-</w:comments>
-</file>
-
-<file path=word/commentsExtended.xml><?xml version="1.0" encoding="utf-8"?>
-<w15:commentsEx xmlns:wpc="http://schemas.microsoft.com/office/word/2010/wordprocessingCanvas" xmlns:cx="http://schemas.microsoft.com/office/drawing/2014/chartex" xmlns:cx1="http://schemas.microsoft.com/office/drawing/2015/9/8/chartex" xmlns:cx2="http://schemas.microsoft.com/office/drawing/2015/10/21/chartex" xmlns:cx3="http://schemas.microsoft.com/office/drawing/2016/5/9/chartex" xmlns:cx4="http://schemas.microsoft.com/office/drawing/2016/5/10/chartex" xmlns:cx5="http://schemas.microsoft.com/office/drawing/2016/5/11/chartex" xmlns:cx6="http://schemas.microsoft.com/office/drawing/2016/5/12/chartex" xmlns:cx7="http://schemas.microsoft.com/office/drawing/2016/5/13/chartex" xmlns:cx8="http://schemas.microsoft.com/office/drawing/2016/5/14/chartex" xmlns:mc="http://schemas.openxmlformats.org/markup-compatibility/2006" xmlns:o="urn:schemas-microsoft-com:office:office" xmlns:r="http://schemas.openxmlformats.org/officeDocument/2006/relationships" xmlns:m="http://schemas.openxmlformats.org/officeDocument/2006/math" xmlns:v="urn:schemas-microsoft-com:vml" xmlns:wp14="http://schemas.microsoft.com/office/word/2010/wordprocessingDrawing" xmlns:wp="http://schemas.openxmlformats.org/drawingml/2006/wordprocessingDrawing" xmlns:w10="urn:schemas-microsoft-com:office:word" xmlns:w="http://schemas.openxmlformats.org/wordprocessingml/2006/main" xmlns:w14="http://schemas.microsoft.com/office/word/2010/wordml" xmlns:w15="http://schemas.microsoft.com/office/word/2012/wordml" xmlns:w16se="http://schemas.microsoft.com/office/word/2015/wordml/symex" xmlns:wpg="http://schemas.microsoft.com/office/word/2010/wordprocessingGroup" xmlns:wpi="http://schemas.microsoft.com/office/word/2010/wordprocessingInk" xmlns:wne="http://schemas.microsoft.com/office/word/2006/wordml" xmlns:wps="http://schemas.microsoft.com/office/word/2010/wordprocessingShape" mc:Ignorable="w14 w15 w16se wp14">
-  <w15:commentEx w15:paraId="5E1EE66A" w15:done="0"/>
-  <w15:commentEx w15:paraId="10CF2CFF" w15:done="0"/>
-</w15:commentsEx>
 </file>
 
 <file path=word/endnotes.xml><?xml version="1.0" encoding="utf-8"?>
@@ -1848,14 +1785,6 @@
     </w:r>
   </w:p>
 </w:hdr>
-</file>
-
-<file path=word/people.xml><?xml version="1.0" encoding="utf-8"?>
-<w15:people xmlns:wpc="http://schemas.microsoft.com/office/word/2010/wordprocessingCanvas" xmlns:cx="http://schemas.microsoft.com/office/drawing/2014/chartex" xmlns:cx1="http://schemas.microsoft.com/office/drawing/2015/9/8/chartex" xmlns:cx2="http://schemas.microsoft.com/office/drawing/2015/10/21/chartex" xmlns:cx3="http://schemas.microsoft.com/office/drawing/2016/5/9/chartex" xmlns:cx4="http://schemas.microsoft.com/office/drawing/2016/5/10/chartex" xmlns:cx5="http://schemas.microsoft.com/office/drawing/2016/5/11/chartex" xmlns:cx6="http://schemas.microsoft.com/office/drawing/2016/5/12/chartex" xmlns:cx7="http://schemas.microsoft.com/office/drawing/2016/5/13/chartex" xmlns:cx8="http://schemas.microsoft.com/office/drawing/2016/5/14/chartex" xmlns:mc="http://schemas.openxmlformats.org/markup-compatibility/2006" xmlns:o="urn:schemas-microsoft-com:office:office" xmlns:r="http://schemas.openxmlformats.org/officeDocument/2006/relationships" xmlns:m="http://schemas.openxmlformats.org/officeDocument/2006/math" xmlns:v="urn:schemas-microsoft-com:vml" xmlns:wp14="http://schemas.microsoft.com/office/word/2010/wordprocessingDrawing" xmlns:wp="http://schemas.openxmlformats.org/drawingml/2006/wordprocessingDrawing" xmlns:w10="urn:schemas-microsoft-com:office:word" xmlns:w="http://schemas.openxmlformats.org/wordprocessingml/2006/main" xmlns:w14="http://schemas.microsoft.com/office/word/2010/wordml" xmlns:w15="http://schemas.microsoft.com/office/word/2012/wordml" xmlns:w16se="http://schemas.microsoft.com/office/word/2015/wordml/symex" xmlns:wpg="http://schemas.microsoft.com/office/word/2010/wordprocessingGroup" xmlns:wpi="http://schemas.microsoft.com/office/word/2010/wordprocessingInk" xmlns:wne="http://schemas.microsoft.com/office/word/2006/wordml" xmlns:wps="http://schemas.microsoft.com/office/word/2010/wordprocessingShape" mc:Ignorable="w14 w15 w16se wp14">
-  <w15:person w15:author="Vincent Desrosiers">
-    <w15:presenceInfo w15:providerId="Windows Live" w15:userId="d4bc0f132a6caeb4"/>
-  </w15:person>
-</w15:people>
 </file>
 
 <file path=word/styles.xml><?xml version="1.0" encoding="utf-8"?>
@@ -2973,7 +2902,7 @@
 </file>
 
 <file path=customXml/itemProps1.xml><?xml version="1.0" encoding="utf-8"?>
-<ds:datastoreItem xmlns:ds="http://schemas.openxmlformats.org/officeDocument/2006/customXml" ds:itemID="{4431B563-8828-4B95-9865-6D9A6DA8E9F8}">
+<ds:datastoreItem xmlns:ds="http://schemas.openxmlformats.org/officeDocument/2006/customXml" ds:itemID="{FD7B6964-C30E-4F0E-A939-F48139DF6EDA}">
   <ds:schemaRefs>
     <ds:schemaRef ds:uri="http://schemas.openxmlformats.org/officeDocument/2006/bibliography"/>
   </ds:schemaRefs>

</xml_diff>